<commit_message>
progress at page 112
</commit_message>
<xml_diff>
--- a/TinyMLCookBook.docx
+++ b/TinyMLCookBook.docx
@@ -2456,13 +2456,807 @@
       </w:r>
     </w:p>
     <w:p>
+      <w:pPr>
+        <w:rPr>
+          <w:b/>
+          <w:bCs/>
+        </w:rPr>
+      </w:pPr>
       <w:r>
         <w:t xml:space="preserve"> </w:t>
       </w:r>
       <w:r>
         <w:t xml:space="preserve"> </w:t>
       </w:r>
-    </w:p>
+      <w:r>
+        <w:rPr>
+          <w:b/>
+          <w:bCs/>
+        </w:rPr>
+        <w:t>What is an Interrupt.</w:t>
+      </w:r>
+    </w:p>
+    <w:p>
+      <w:r>
+        <w:t>An</w:t>
+      </w:r>
+      <w:r>
+        <w:rPr>
+          <w:b/>
+          <w:bCs/>
+        </w:rPr>
+        <w:t xml:space="preserve"> Interrupt </w:t>
+      </w:r>
+      <w:r>
+        <w:t xml:space="preserve">is a signal </w:t>
+      </w:r>
+      <w:r>
+        <w:t>that</w:t>
+      </w:r>
+      <w:r>
+        <w:t xml:space="preserve"> temporarily pauses the main program to respond to an event with a dedicated function, called an interrupt handler or interrupt service routine (ISR). Once the ISR end the execution, the processor resumes the main program from the point it was left at, as shown in the diagram.</w:t>
+      </w:r>
+    </w:p>
+    <w:p>
+      <w:pPr>
+        <w:rPr>
+          <w:b/>
+          <w:bCs/>
+        </w:rPr>
+      </w:pPr>
+      <w:r>
+        <w:rPr>
+          <w:noProof/>
+        </w:rPr>
+        <w:lastRenderedPageBreak/>
+        <w:drawing>
+          <wp:inline distT="0" distB="0" distL="0" distR="0" wp14:anchorId="61A14D64" wp14:editId="2BA87DDE">
+            <wp:extent cx="5943600" cy="1927225"/>
+            <wp:effectExtent l="0" t="0" r="0" b="0"/>
+            <wp:docPr id="948258140" name="Picture 1"/>
+            <wp:cNvGraphicFramePr>
+              <a:graphicFrameLocks xmlns:a="http://schemas.openxmlformats.org/drawingml/2006/main" noChangeAspect="1"/>
+            </wp:cNvGraphicFramePr>
+            <a:graphic xmlns:a="http://schemas.openxmlformats.org/drawingml/2006/main">
+              <a:graphicData uri="http://schemas.openxmlformats.org/drawingml/2006/picture">
+                <pic:pic xmlns:pic="http://schemas.openxmlformats.org/drawingml/2006/picture">
+                  <pic:nvPicPr>
+                    <pic:cNvPr id="948258140" name="Picture 948258140"/>
+                    <pic:cNvPicPr/>
+                  </pic:nvPicPr>
+                  <pic:blipFill>
+                    <a:blip r:embed="rId18">
+                      <a:extLst>
+                        <a:ext uri="{28A0092B-C50C-407E-A947-70E740481C1C}">
+                          <a14:useLocalDpi xmlns:a14="http://schemas.microsoft.com/office/drawing/2010/main" val="0"/>
+                        </a:ext>
+                      </a:extLst>
+                    </a:blip>
+                    <a:stretch>
+                      <a:fillRect/>
+                    </a:stretch>
+                  </pic:blipFill>
+                  <pic:spPr>
+                    <a:xfrm>
+                      <a:off x="0" y="0"/>
+                      <a:ext cx="5943600" cy="1927225"/>
+                    </a:xfrm>
+                    <a:prstGeom prst="rect">
+                      <a:avLst/>
+                    </a:prstGeom>
+                  </pic:spPr>
+                </pic:pic>
+              </a:graphicData>
+            </a:graphic>
+          </wp:inline>
+        </w:drawing>
+      </w:r>
+      <w:r>
+        <w:t xml:space="preserve"> </w:t>
+      </w:r>
+      <w:r>
+        <w:rPr>
+          <w:b/>
+          <w:bCs/>
+        </w:rPr>
+        <w:t xml:space="preserve"> </w:t>
+      </w:r>
+    </w:p>
+    <w:p>
+      <w:r>
+        <w:t xml:space="preserve">The </w:t>
+      </w:r>
+      <w:r>
+        <w:t>interrupt is a powerful mechanism to save energy because the COU could enter the sleep state and wait for an event before starting the computation.</w:t>
+      </w:r>
+    </w:p>
+    <w:p>
+      <w:r>
+        <w:t>A microcontroller has several interrupt sources, and for each one, we can program a dedicated ISR.</w:t>
+      </w:r>
+    </w:p>
+    <w:p>
+      <w:r>
+        <w:t>Although the ISR is a function, there are limitations to its implementation:</w:t>
+      </w:r>
+    </w:p>
+    <w:p>
+      <w:pPr>
+        <w:pStyle w:val="ListParagraph"/>
+        <w:numPr>
+          <w:ilvl w:val="0"/>
+          <w:numId w:val="9"/>
+        </w:numPr>
+      </w:pPr>
+      <w:r>
+        <w:t>It does not have input arguments.</w:t>
+      </w:r>
+    </w:p>
+    <w:p>
+      <w:pPr>
+        <w:pStyle w:val="ListParagraph"/>
+        <w:numPr>
+          <w:ilvl w:val="0"/>
+          <w:numId w:val="9"/>
+        </w:numPr>
+      </w:pPr>
+      <w:r>
+        <w:t>It does not return a value. Therefore, we need to use global values to report status changes.</w:t>
+      </w:r>
+    </w:p>
+    <w:p>
+      <w:pPr>
+        <w:pStyle w:val="ListParagraph"/>
+        <w:numPr>
+          <w:ilvl w:val="0"/>
+          <w:numId w:val="9"/>
+        </w:numPr>
+      </w:pPr>
+      <w:r>
+        <w:t>It must be short to not steal too much time from the main program. We want to remind you that the ISR is not a thread since the processor van only resume the computation when the ISR finishes.</w:t>
+      </w:r>
+    </w:p>
+    <w:p>
+      <w:pPr>
+        <w:rPr>
+          <w:b/>
+          <w:bCs/>
+        </w:rPr>
+      </w:pPr>
+      <w:r>
+        <w:rPr>
+          <w:b/>
+          <w:bCs/>
+        </w:rPr>
+        <w:t>Powering microcontrollers with batteries.</w:t>
+      </w:r>
+    </w:p>
+    <w:p>
+      <w:r>
+        <w:t>Batteries are sources of electric power and have a limited energy capacity. The energy capacity (or battery capacity) quantifies the energy stored and is measured in milli-ampere-hour (</w:t>
+      </w:r>
+      <w:proofErr w:type="spellStart"/>
+      <w:r>
+        <w:t>mAh</w:t>
+      </w:r>
+      <w:proofErr w:type="spellEnd"/>
+      <w:r>
+        <w:t xml:space="preserve">). Therefore, a higher </w:t>
+      </w:r>
+      <w:proofErr w:type="spellStart"/>
+      <w:r>
+        <w:t>mAh</w:t>
+      </w:r>
+      <w:proofErr w:type="spellEnd"/>
+      <w:r>
+        <w:t xml:space="preserve"> implies a longer battery life.</w:t>
+      </w:r>
+    </w:p>
+    <w:p>
+      <w:r>
+        <w:rPr>
+          <w:noProof/>
+        </w:rPr>
+        <w:drawing>
+          <wp:inline distT="0" distB="0" distL="0" distR="0" wp14:anchorId="4097F304" wp14:editId="1E01609B">
+            <wp:extent cx="5106113" cy="1810003"/>
+            <wp:effectExtent l="0" t="0" r="0" b="0"/>
+            <wp:docPr id="13098977" name="Picture 2"/>
+            <wp:cNvGraphicFramePr>
+              <a:graphicFrameLocks xmlns:a="http://schemas.openxmlformats.org/drawingml/2006/main" noChangeAspect="1"/>
+            </wp:cNvGraphicFramePr>
+            <a:graphic xmlns:a="http://schemas.openxmlformats.org/drawingml/2006/main">
+              <a:graphicData uri="http://schemas.openxmlformats.org/drawingml/2006/picture">
+                <pic:pic xmlns:pic="http://schemas.openxmlformats.org/drawingml/2006/picture">
+                  <pic:nvPicPr>
+                    <pic:cNvPr id="13098977" name="Picture 13098977"/>
+                    <pic:cNvPicPr/>
+                  </pic:nvPicPr>
+                  <pic:blipFill>
+                    <a:blip r:embed="rId19">
+                      <a:extLst>
+                        <a:ext uri="{28A0092B-C50C-407E-A947-70E740481C1C}">
+                          <a14:useLocalDpi xmlns:a14="http://schemas.microsoft.com/office/drawing/2010/main" val="0"/>
+                        </a:ext>
+                      </a:extLst>
+                    </a:blip>
+                    <a:stretch>
+                      <a:fillRect/>
+                    </a:stretch>
+                  </pic:blipFill>
+                  <pic:spPr>
+                    <a:xfrm>
+                      <a:off x="0" y="0"/>
+                      <a:ext cx="5106113" cy="1810003"/>
+                    </a:xfrm>
+                    <a:prstGeom prst="rect">
+                      <a:avLst/>
+                    </a:prstGeom>
+                  </pic:spPr>
+                </pic:pic>
+              </a:graphicData>
+            </a:graphic>
+          </wp:inline>
+        </w:drawing>
+      </w:r>
+    </w:p>
+    <w:p/>
+    <w:p>
+      <w:r>
+        <w:t>The battery selection depends on the required microcontroller voltage and other factors such as energy capacity, form factor, and operating temperature.</w:t>
+      </w:r>
+    </w:p>
+    <w:p>
+      <w:r>
+        <w:t>As we can observe from the preceding table, the AA battery provides a higher capacity, but it supplies 1.5V, typically insufficient for microcontrollers.</w:t>
+      </w:r>
+    </w:p>
+    <w:p>
+      <w:r>
+        <w:lastRenderedPageBreak/>
+        <w:t>Therefore, how can we power microcontrollers with the AA batteries?</w:t>
+      </w:r>
+    </w:p>
+    <w:p/>
+    <w:p>
+      <w:pPr>
+        <w:rPr>
+          <w:b/>
+          <w:bCs/>
+        </w:rPr>
+      </w:pPr>
+      <w:r>
+        <w:rPr>
+          <w:b/>
+          <w:bCs/>
+        </w:rPr>
+        <w:t>Increasing the output voltage by connecting batteries in series.</w:t>
+      </w:r>
+    </w:p>
+    <w:p>
+      <w:r>
+        <w:t xml:space="preserve">When </w:t>
+      </w:r>
+      <w:r>
+        <w:t>connecting batteries in series, the positive terminal of one battery is connected to the negative terminal of the other one, as shown below:</w:t>
+      </w:r>
+    </w:p>
+    <w:p>
+      <w:r>
+        <w:rPr>
+          <w:noProof/>
+        </w:rPr>
+        <w:drawing>
+          <wp:inline distT="0" distB="0" distL="0" distR="0" wp14:anchorId="78A75E30" wp14:editId="0841DCB7">
+            <wp:extent cx="4963218" cy="1762371"/>
+            <wp:effectExtent l="0" t="0" r="8890" b="9525"/>
+            <wp:docPr id="2031210165" name="Picture 3"/>
+            <wp:cNvGraphicFramePr>
+              <a:graphicFrameLocks xmlns:a="http://schemas.openxmlformats.org/drawingml/2006/main" noChangeAspect="1"/>
+            </wp:cNvGraphicFramePr>
+            <a:graphic xmlns:a="http://schemas.openxmlformats.org/drawingml/2006/main">
+              <a:graphicData uri="http://schemas.openxmlformats.org/drawingml/2006/picture">
+                <pic:pic xmlns:pic="http://schemas.openxmlformats.org/drawingml/2006/picture">
+                  <pic:nvPicPr>
+                    <pic:cNvPr id="2031210165" name="Picture 2031210165"/>
+                    <pic:cNvPicPr/>
+                  </pic:nvPicPr>
+                  <pic:blipFill>
+                    <a:blip r:embed="rId20">
+                      <a:extLst>
+                        <a:ext uri="{28A0092B-C50C-407E-A947-70E740481C1C}">
+                          <a14:useLocalDpi xmlns:a14="http://schemas.microsoft.com/office/drawing/2010/main" val="0"/>
+                        </a:ext>
+                      </a:extLst>
+                    </a:blip>
+                    <a:stretch>
+                      <a:fillRect/>
+                    </a:stretch>
+                  </pic:blipFill>
+                  <pic:spPr>
+                    <a:xfrm>
+                      <a:off x="0" y="0"/>
+                      <a:ext cx="4963218" cy="1762371"/>
+                    </a:xfrm>
+                    <a:prstGeom prst="rect">
+                      <a:avLst/>
+                    </a:prstGeom>
+                  </pic:spPr>
+                </pic:pic>
+              </a:graphicData>
+            </a:graphic>
+          </wp:inline>
+        </w:drawing>
+      </w:r>
+    </w:p>
+    <w:p>
+      <w:r>
+        <w:t>NB: This approach will not extend the battery capacity but just the supplied voltage.</w:t>
+      </w:r>
+    </w:p>
+    <w:p>
+      <w:r>
+        <w:t>The new supplied voltage (V new) is as follows:</w:t>
+      </w:r>
+    </w:p>
+    <w:p>
+      <w:r>
+        <w:t xml:space="preserve">V new = V </w:t>
+      </w:r>
+      <w:proofErr w:type="gramStart"/>
+      <w:r>
+        <w:t>battery .</w:t>
+      </w:r>
+      <w:proofErr w:type="gramEnd"/>
+      <w:r>
+        <w:t xml:space="preserve"> N</w:t>
+      </w:r>
+    </w:p>
+    <w:p>
+      <w:r>
+        <w:t xml:space="preserve">For example, since one AA battery supplies 1.5 V for 2400 </w:t>
+      </w:r>
+      <w:proofErr w:type="spellStart"/>
+      <w:r>
+        <w:t>mAh</w:t>
+      </w:r>
+      <w:proofErr w:type="spellEnd"/>
+      <w:r>
+        <w:t>, we could connect two AA batteries in series to produce 3.0V for the same energy capacity.</w:t>
+      </w:r>
+    </w:p>
+    <w:p>
+      <w:r>
+        <w:t>However, if the battery capacity is not enough for our application, how can we increase it?</w:t>
+      </w:r>
+    </w:p>
+    <w:p>
+      <w:pPr>
+        <w:rPr>
+          <w:b/>
+          <w:bCs/>
+        </w:rPr>
+      </w:pPr>
+      <w:r>
+        <w:rPr>
+          <w:b/>
+          <w:bCs/>
+        </w:rPr>
+        <w:t>Increasing the energy capacity by connecting batteries in parallel.</w:t>
+      </w:r>
+    </w:p>
+    <w:p>
+      <w:r>
+        <w:t xml:space="preserve">When connecting batteries in parallel, the positive terminals of the batteries are tied together with </w:t>
+      </w:r>
+      <w:proofErr w:type="spellStart"/>
+      <w:r>
+        <w:t>ine</w:t>
+      </w:r>
+      <w:proofErr w:type="spellEnd"/>
+      <w:r>
+        <w:t xml:space="preserve"> wire. The same applies to the negative terminals, which are joined together as shown below:</w:t>
+      </w:r>
+    </w:p>
+    <w:p>
+      <w:r>
+        <w:rPr>
+          <w:noProof/>
+        </w:rPr>
+        <w:lastRenderedPageBreak/>
+        <w:drawing>
+          <wp:inline distT="0" distB="0" distL="0" distR="0" wp14:anchorId="055BEC52" wp14:editId="266C97CA">
+            <wp:extent cx="4991797" cy="2791215"/>
+            <wp:effectExtent l="0" t="0" r="0" b="9525"/>
+            <wp:docPr id="679995360" name="Picture 4"/>
+            <wp:cNvGraphicFramePr>
+              <a:graphicFrameLocks xmlns:a="http://schemas.openxmlformats.org/drawingml/2006/main" noChangeAspect="1"/>
+            </wp:cNvGraphicFramePr>
+            <a:graphic xmlns:a="http://schemas.openxmlformats.org/drawingml/2006/main">
+              <a:graphicData uri="http://schemas.openxmlformats.org/drawingml/2006/picture">
+                <pic:pic xmlns:pic="http://schemas.openxmlformats.org/drawingml/2006/picture">
+                  <pic:nvPicPr>
+                    <pic:cNvPr id="679995360" name="Picture 679995360"/>
+                    <pic:cNvPicPr/>
+                  </pic:nvPicPr>
+                  <pic:blipFill>
+                    <a:blip r:embed="rId21">
+                      <a:extLst>
+                        <a:ext uri="{28A0092B-C50C-407E-A947-70E740481C1C}">
+                          <a14:useLocalDpi xmlns:a14="http://schemas.microsoft.com/office/drawing/2010/main" val="0"/>
+                        </a:ext>
+                      </a:extLst>
+                    </a:blip>
+                    <a:stretch>
+                      <a:fillRect/>
+                    </a:stretch>
+                  </pic:blipFill>
+                  <pic:spPr>
+                    <a:xfrm>
+                      <a:off x="0" y="0"/>
+                      <a:ext cx="4991797" cy="2791215"/>
+                    </a:xfrm>
+                    <a:prstGeom prst="rect">
+                      <a:avLst/>
+                    </a:prstGeom>
+                  </pic:spPr>
+                </pic:pic>
+              </a:graphicData>
+            </a:graphic>
+          </wp:inline>
+        </w:drawing>
+      </w:r>
+    </w:p>
+    <w:p/>
+    <w:p>
+      <w:r>
+        <w:rPr>
+          <w:b/>
+          <w:bCs/>
+        </w:rPr>
+        <w:t>NB</w:t>
+      </w:r>
+      <w:r>
+        <w:t>: This approach will not increase the output voltage but just the battery capacity.</w:t>
+      </w:r>
+    </w:p>
+    <w:p>
+      <w:r>
+        <w:t>The new battery capacity (BC new) is as follows:</w:t>
+      </w:r>
+    </w:p>
+    <w:p>
+      <w:r>
+        <w:t xml:space="preserve">BC new = BC </w:t>
+      </w:r>
+      <w:proofErr w:type="gramStart"/>
+      <w:r>
+        <w:t>battery .</w:t>
+      </w:r>
+      <w:proofErr w:type="gramEnd"/>
+      <w:r>
+        <w:t xml:space="preserve"> N </w:t>
+      </w:r>
+    </w:p>
+    <w:p>
+      <w:r>
+        <w:t>Where N is the number of connected batteries in parallel.</w:t>
+      </w:r>
+    </w:p>
+    <w:p>
+      <w:r>
+        <w:t>For example, since one AA battery has a battery capacity of 2400mAh, we could connect two AA batteries in parallel to increase the battery capacity by two times.</w:t>
+      </w:r>
+    </w:p>
+    <w:p>
+      <w:pPr>
+        <w:rPr>
+          <w:b/>
+          <w:bCs/>
+        </w:rPr>
+      </w:pPr>
+      <w:r>
+        <w:rPr>
+          <w:b/>
+          <w:bCs/>
+        </w:rPr>
+        <w:t>Connecting batteries to the microcontroller board.</w:t>
+      </w:r>
+    </w:p>
+    <w:p>
+      <w:r>
+        <w:t>Microcontrollers</w:t>
+      </w:r>
+      <w:r>
+        <w:t xml:space="preserve"> have dedicated pins for supplying power through external energy sources, such as batteries. These pins have voltage limits, commonly reported in the datasheet.</w:t>
+      </w:r>
+    </w:p>
+    <w:p>
+      <w:r>
+        <w:t>On the Arduino Nano, the external power source is supplied through the Vin pin. The Vin input voltage can range from 5V – 21V.</w:t>
+      </w:r>
+    </w:p>
+    <w:p>
+      <w:r>
+        <w:t>On the Raspberry Pi Pico, the external power source is supplied through the VSYS pin. The VSYS input voltage can range from 1.8V – 5.5 V.</w:t>
+      </w:r>
+    </w:p>
+    <w:p>
+      <w:r>
+        <w:t>On both platforms, the onboard voltage regulator will convert the supplied voltage to 3.3V.</w:t>
+      </w:r>
+    </w:p>
+    <w:p>
+      <w:pPr>
+        <w:rPr>
+          <w:b/>
+          <w:bCs/>
+        </w:rPr>
+      </w:pPr>
+      <w:r>
+        <w:t xml:space="preserve"> </w:t>
+      </w:r>
+      <w:r>
+        <w:rPr>
+          <w:b/>
+          <w:bCs/>
+        </w:rPr>
+        <w:t xml:space="preserve"> </w:t>
+      </w:r>
+      <w:r>
+        <w:rPr>
+          <w:b/>
+          <w:bCs/>
+        </w:rPr>
+        <w:t>Building a weather station with TensorFlow Lite for Microcontrollers.</w:t>
+      </w:r>
+    </w:p>
+    <w:p>
+      <w:r>
+        <w:t xml:space="preserve">This </w:t>
+      </w:r>
+      <w:r>
+        <w:t>chapter will teach us how to implement a weather station with machine learning (ML) using the temperature and humidity of the last three hours.</w:t>
+      </w:r>
+    </w:p>
+    <w:p>
+      <w:r>
+        <w:t xml:space="preserve">In this chapter, we will focus on dataset preparation and show how to acquire historical weather data from </w:t>
+      </w:r>
+      <w:proofErr w:type="spellStart"/>
+      <w:r>
+        <w:t>WorldWeatherOnline</w:t>
+      </w:r>
+      <w:proofErr w:type="spellEnd"/>
+      <w:r>
+        <w:t xml:space="preserve">. After that, we will explain how to train and test a model with TensorFlow </w:t>
+      </w:r>
+      <w:r>
+        <w:lastRenderedPageBreak/>
+        <w:t>(TF). In the last part, we will deploy the model on an Arduino Nano and a Raspberry Pi Pico with TensorFlow Lite for Microcontrollers (</w:t>
+      </w:r>
+      <w:proofErr w:type="spellStart"/>
+      <w:r>
+        <w:t>TFLu</w:t>
+      </w:r>
+      <w:proofErr w:type="spellEnd"/>
+      <w:r>
+        <w:t>) and build an application to predict whether it will snow.</w:t>
+      </w:r>
+    </w:p>
+    <w:p/>
+    <w:p>
+      <w:pPr>
+        <w:rPr>
+          <w:b/>
+          <w:bCs/>
+        </w:rPr>
+      </w:pPr>
+      <w:proofErr w:type="spellStart"/>
+      <w:r>
+        <w:rPr>
+          <w:b/>
+          <w:bCs/>
+        </w:rPr>
+        <w:t>Recipies</w:t>
+      </w:r>
+      <w:proofErr w:type="spellEnd"/>
+      <w:r>
+        <w:rPr>
+          <w:b/>
+          <w:bCs/>
+        </w:rPr>
+        <w:t>:</w:t>
+      </w:r>
+    </w:p>
+    <w:p>
+      <w:pPr>
+        <w:pStyle w:val="ListParagraph"/>
+        <w:numPr>
+          <w:ilvl w:val="0"/>
+          <w:numId w:val="10"/>
+        </w:numPr>
+      </w:pPr>
+      <w:r>
+        <w:t xml:space="preserve">Importing weather data from </w:t>
+      </w:r>
+      <w:proofErr w:type="spellStart"/>
+      <w:r>
+        <w:t>WorldWeatherOnline</w:t>
+      </w:r>
+      <w:proofErr w:type="spellEnd"/>
+      <w:r>
+        <w:t>.</w:t>
+      </w:r>
+    </w:p>
+    <w:p>
+      <w:pPr>
+        <w:pStyle w:val="ListParagraph"/>
+        <w:numPr>
+          <w:ilvl w:val="0"/>
+          <w:numId w:val="10"/>
+        </w:numPr>
+      </w:pPr>
+      <w:r>
+        <w:t>Preparing dataset.</w:t>
+      </w:r>
+    </w:p>
+    <w:p>
+      <w:pPr>
+        <w:pStyle w:val="ListParagraph"/>
+        <w:numPr>
+          <w:ilvl w:val="0"/>
+          <w:numId w:val="10"/>
+        </w:numPr>
+      </w:pPr>
+      <w:r>
+        <w:t>Training the model with TF.</w:t>
+      </w:r>
+    </w:p>
+    <w:p>
+      <w:pPr>
+        <w:pStyle w:val="ListParagraph"/>
+        <w:numPr>
+          <w:ilvl w:val="0"/>
+          <w:numId w:val="10"/>
+        </w:numPr>
+      </w:pPr>
+      <w:r>
+        <w:t>Evaluating the model’s effectiveness.</w:t>
+      </w:r>
+    </w:p>
+    <w:p>
+      <w:pPr>
+        <w:pStyle w:val="ListParagraph"/>
+        <w:numPr>
+          <w:ilvl w:val="0"/>
+          <w:numId w:val="10"/>
+        </w:numPr>
+      </w:pPr>
+      <w:r>
+        <w:t xml:space="preserve">Quantizing the model with </w:t>
+      </w:r>
+      <w:proofErr w:type="spellStart"/>
+      <w:r>
+        <w:t>TFLite</w:t>
+      </w:r>
+      <w:proofErr w:type="spellEnd"/>
+      <w:r>
+        <w:t xml:space="preserve"> converter.</w:t>
+      </w:r>
+    </w:p>
+    <w:p>
+      <w:pPr>
+        <w:pStyle w:val="ListParagraph"/>
+        <w:numPr>
+          <w:ilvl w:val="0"/>
+          <w:numId w:val="10"/>
+        </w:numPr>
+      </w:pPr>
+      <w:r>
+        <w:t>Using the built-in temperature and humidity sensor on an Arduino Nano.</w:t>
+      </w:r>
+    </w:p>
+    <w:p>
+      <w:pPr>
+        <w:pStyle w:val="ListParagraph"/>
+        <w:numPr>
+          <w:ilvl w:val="0"/>
+          <w:numId w:val="10"/>
+        </w:numPr>
+      </w:pPr>
+      <w:r>
+        <w:t>Using the DHT22 sensor with a Raspberry Pi Pico.</w:t>
+      </w:r>
+    </w:p>
+    <w:p>
+      <w:pPr>
+        <w:pStyle w:val="ListParagraph"/>
+        <w:numPr>
+          <w:ilvl w:val="0"/>
+          <w:numId w:val="10"/>
+        </w:numPr>
+      </w:pPr>
+      <w:r>
+        <w:t>Preparing the input features for the model inference.</w:t>
+      </w:r>
+    </w:p>
+    <w:p>
+      <w:pPr>
+        <w:pStyle w:val="ListParagraph"/>
+        <w:numPr>
+          <w:ilvl w:val="0"/>
+          <w:numId w:val="10"/>
+        </w:numPr>
+      </w:pPr>
+      <w:r>
+        <w:t xml:space="preserve">On-device inference with </w:t>
+      </w:r>
+      <w:proofErr w:type="spellStart"/>
+      <w:r>
+        <w:t>TFLu</w:t>
+      </w:r>
+      <w:proofErr w:type="spellEnd"/>
+      <w:r>
+        <w:t>.</w:t>
+      </w:r>
+    </w:p>
+    <w:p>
+      <w:pPr>
+        <w:rPr>
+          <w:b/>
+          <w:bCs/>
+        </w:rPr>
+      </w:pPr>
+      <w:r>
+        <w:rPr>
+          <w:b/>
+          <w:bCs/>
+        </w:rPr>
+        <w:t>Importing wea</w:t>
+      </w:r>
+      <w:r>
+        <w:rPr>
+          <w:b/>
+          <w:bCs/>
+        </w:rPr>
+        <w:t>t</w:t>
+      </w:r>
+      <w:r>
+        <w:rPr>
+          <w:b/>
+          <w:bCs/>
+        </w:rPr>
+        <w:t xml:space="preserve">her data from </w:t>
+      </w:r>
+      <w:proofErr w:type="spellStart"/>
+      <w:r>
+        <w:rPr>
+          <w:b/>
+          <w:bCs/>
+        </w:rPr>
+        <w:t>WorldWeatherOnline</w:t>
+      </w:r>
+      <w:proofErr w:type="spellEnd"/>
+      <w:r>
+        <w:rPr>
+          <w:b/>
+          <w:bCs/>
+        </w:rPr>
+        <w:t>.</w:t>
+      </w:r>
+    </w:p>
+    <w:p>
+      <w:r>
+        <w:t>Temperature and humidity affect snow formation.</w:t>
+      </w:r>
+    </w:p>
+    <w:p>
+      <w:r>
+        <w:t>Therefore, we will use historical hourly temperature, humidity, and snowfall data to build a dataset for forecasting snow.</w:t>
+      </w:r>
+    </w:p>
+    <w:p/>
     <w:p/>
     <w:sectPr>
       <w:pgSz w:w="12240" w:h="15840"/>
@@ -2477,6 +3271,119 @@
 <file path=word/numbering.xml><?xml version="1.0" encoding="utf-8"?>
 <w:numbering xmlns:wpc="http://schemas.microsoft.com/office/word/2010/wordprocessingCanvas" xmlns:cx="http://schemas.microsoft.com/office/drawing/2014/chartex" xmlns:cx1="http://schemas.microsoft.com/office/drawing/2015/9/8/chartex" xmlns:cx2="http://schemas.microsoft.com/office/drawing/2015/10/21/chartex" xmlns:cx3="http://schemas.microsoft.com/office/drawing/2016/5/9/chartex" xmlns:cx4="http://schemas.microsoft.com/office/drawing/2016/5/10/chartex" xmlns:cx5="http://schemas.microsoft.com/office/drawing/2016/5/11/chartex" xmlns:cx6="http://schemas.microsoft.com/office/drawing/2016/5/12/chartex" xmlns:cx7="http://schemas.microsoft.com/office/drawing/2016/5/13/chartex" xmlns:cx8="http://schemas.microsoft.com/office/drawing/2016/5/14/chartex" xmlns:mc="http://schemas.openxmlformats.org/markup-compatibility/2006" xmlns:aink="http://schemas.microsoft.com/office/drawing/2016/ink" xmlns:am3d="http://schemas.microsoft.com/office/drawing/2017/model3d" xmlns:o="urn:schemas-microsoft-com:office:office" xmlns:oel="http://schemas.microsoft.com/office/2019/extlst" xmlns:r="http://schemas.openxmlformats.org/officeDocument/2006/relationships" xmlns:m="http://schemas.openxmlformats.org/officeDocument/2006/math" xmlns:v="urn:schemas-microsoft-com:vml" xmlns:wp14="http://schemas.microsoft.com/office/word/2010/wordprocessingDrawing" xmlns:wp="http://schemas.openxmlformats.org/drawingml/2006/wordprocessingDrawing" xmlns:w10="urn:schemas-microsoft-com:office:word" xmlns:w="http://schemas.openxmlformats.org/wordprocessingml/2006/main" xmlns:w14="http://schemas.microsoft.com/office/word/2010/wordml" xmlns:w15="http://schemas.microsoft.com/office/word/2012/wordml" xmlns:w16cex="http://schemas.microsoft.com/office/word/2018/wordml/cex" xmlns:w16cid="http://schemas.microsoft.com/office/word/2016/wordml/cid" xmlns:w16="http://schemas.microsoft.com/office/word/2018/wordml" xmlns:w16du="http://schemas.microsoft.com/office/word/2023/wordml/word16du" xmlns:w16sdtdh="http://schemas.microsoft.com/office/word/2020/wordml/sdtdatahash" xmlns:w16se="http://schemas.microsoft.com/office/word/2015/wordml/symex" xmlns:wpg="http://schemas.microsoft.com/office/word/2010/wordprocessingGroup" xmlns:wpi="http://schemas.microsoft.com/office/word/2010/wordprocessingInk" xmlns:wne="http://schemas.microsoft.com/office/word/2006/wordml" xmlns:wps="http://schemas.microsoft.com/office/word/2010/wordprocessingShape" mc:Ignorable="w14 w15 w16se w16cid w16 w16cex w16sdtdh w16du wp14">
   <w:abstractNum w:abstractNumId="0" w15:restartNumberingAfterBreak="0">
+    <w:nsid w:val="02F059FE"/>
+    <w:multiLevelType w:val="hybridMultilevel"/>
+    <w:tmpl w:val="61B27240"/>
+    <w:lvl w:ilvl="0" w:tplc="04090001">
+      <w:start w:val="1"/>
+      <w:numFmt w:val="bullet"/>
+      <w:lvlText w:val=""/>
+      <w:lvlJc w:val="left"/>
+      <w:pPr>
+        <w:ind w:left="720" w:hanging="360"/>
+      </w:pPr>
+      <w:rPr>
+        <w:rFonts w:ascii="Symbol" w:hAnsi="Symbol" w:hint="default"/>
+      </w:rPr>
+    </w:lvl>
+    <w:lvl w:ilvl="1" w:tplc="04090003" w:tentative="1">
+      <w:start w:val="1"/>
+      <w:numFmt w:val="bullet"/>
+      <w:lvlText w:val="o"/>
+      <w:lvlJc w:val="left"/>
+      <w:pPr>
+        <w:ind w:left="1440" w:hanging="360"/>
+      </w:pPr>
+      <w:rPr>
+        <w:rFonts w:ascii="Courier New" w:hAnsi="Courier New" w:cs="Courier New" w:hint="default"/>
+      </w:rPr>
+    </w:lvl>
+    <w:lvl w:ilvl="2" w:tplc="04090005" w:tentative="1">
+      <w:start w:val="1"/>
+      <w:numFmt w:val="bullet"/>
+      <w:lvlText w:val=""/>
+      <w:lvlJc w:val="left"/>
+      <w:pPr>
+        <w:ind w:left="2160" w:hanging="360"/>
+      </w:pPr>
+      <w:rPr>
+        <w:rFonts w:ascii="Wingdings" w:hAnsi="Wingdings" w:hint="default"/>
+      </w:rPr>
+    </w:lvl>
+    <w:lvl w:ilvl="3" w:tplc="04090001" w:tentative="1">
+      <w:start w:val="1"/>
+      <w:numFmt w:val="bullet"/>
+      <w:lvlText w:val=""/>
+      <w:lvlJc w:val="left"/>
+      <w:pPr>
+        <w:ind w:left="2880" w:hanging="360"/>
+      </w:pPr>
+      <w:rPr>
+        <w:rFonts w:ascii="Symbol" w:hAnsi="Symbol" w:hint="default"/>
+      </w:rPr>
+    </w:lvl>
+    <w:lvl w:ilvl="4" w:tplc="04090003" w:tentative="1">
+      <w:start w:val="1"/>
+      <w:numFmt w:val="bullet"/>
+      <w:lvlText w:val="o"/>
+      <w:lvlJc w:val="left"/>
+      <w:pPr>
+        <w:ind w:left="3600" w:hanging="360"/>
+      </w:pPr>
+      <w:rPr>
+        <w:rFonts w:ascii="Courier New" w:hAnsi="Courier New" w:cs="Courier New" w:hint="default"/>
+      </w:rPr>
+    </w:lvl>
+    <w:lvl w:ilvl="5" w:tplc="04090005" w:tentative="1">
+      <w:start w:val="1"/>
+      <w:numFmt w:val="bullet"/>
+      <w:lvlText w:val=""/>
+      <w:lvlJc w:val="left"/>
+      <w:pPr>
+        <w:ind w:left="4320" w:hanging="360"/>
+      </w:pPr>
+      <w:rPr>
+        <w:rFonts w:ascii="Wingdings" w:hAnsi="Wingdings" w:hint="default"/>
+      </w:rPr>
+    </w:lvl>
+    <w:lvl w:ilvl="6" w:tplc="04090001" w:tentative="1">
+      <w:start w:val="1"/>
+      <w:numFmt w:val="bullet"/>
+      <w:lvlText w:val=""/>
+      <w:lvlJc w:val="left"/>
+      <w:pPr>
+        <w:ind w:left="5040" w:hanging="360"/>
+      </w:pPr>
+      <w:rPr>
+        <w:rFonts w:ascii="Symbol" w:hAnsi="Symbol" w:hint="default"/>
+      </w:rPr>
+    </w:lvl>
+    <w:lvl w:ilvl="7" w:tplc="04090003" w:tentative="1">
+      <w:start w:val="1"/>
+      <w:numFmt w:val="bullet"/>
+      <w:lvlText w:val="o"/>
+      <w:lvlJc w:val="left"/>
+      <w:pPr>
+        <w:ind w:left="5760" w:hanging="360"/>
+      </w:pPr>
+      <w:rPr>
+        <w:rFonts w:ascii="Courier New" w:hAnsi="Courier New" w:cs="Courier New" w:hint="default"/>
+      </w:rPr>
+    </w:lvl>
+    <w:lvl w:ilvl="8" w:tplc="04090005" w:tentative="1">
+      <w:start w:val="1"/>
+      <w:numFmt w:val="bullet"/>
+      <w:lvlText w:val=""/>
+      <w:lvlJc w:val="left"/>
+      <w:pPr>
+        <w:ind w:left="6480" w:hanging="360"/>
+      </w:pPr>
+      <w:rPr>
+        <w:rFonts w:ascii="Wingdings" w:hAnsi="Wingdings" w:hint="default"/>
+      </w:rPr>
+    </w:lvl>
+  </w:abstractNum>
+  <w:abstractNum w:abstractNumId="1" w15:restartNumberingAfterBreak="0">
     <w:nsid w:val="0CE302AE"/>
     <w:multiLevelType w:val="hybridMultilevel"/>
     <w:tmpl w:val="E2ECF884"/>
@@ -2589,7 +3496,7 @@
       </w:rPr>
     </w:lvl>
   </w:abstractNum>
-  <w:abstractNum w:abstractNumId="1" w15:restartNumberingAfterBreak="0">
+  <w:abstractNum w:abstractNumId="2" w15:restartNumberingAfterBreak="0">
     <w:nsid w:val="12601B9E"/>
     <w:multiLevelType w:val="hybridMultilevel"/>
     <w:tmpl w:val="65B8A13C"/>
@@ -2702,7 +3609,120 @@
       </w:rPr>
     </w:lvl>
   </w:abstractNum>
-  <w:abstractNum w:abstractNumId="2" w15:restartNumberingAfterBreak="0">
+  <w:abstractNum w:abstractNumId="3" w15:restartNumberingAfterBreak="0">
+    <w:nsid w:val="1E65403B"/>
+    <w:multiLevelType w:val="hybridMultilevel"/>
+    <w:tmpl w:val="A3DE1C50"/>
+    <w:lvl w:ilvl="0" w:tplc="04090001">
+      <w:start w:val="1"/>
+      <w:numFmt w:val="bullet"/>
+      <w:lvlText w:val=""/>
+      <w:lvlJc w:val="left"/>
+      <w:pPr>
+        <w:ind w:left="720" w:hanging="360"/>
+      </w:pPr>
+      <w:rPr>
+        <w:rFonts w:ascii="Symbol" w:hAnsi="Symbol" w:hint="default"/>
+      </w:rPr>
+    </w:lvl>
+    <w:lvl w:ilvl="1" w:tplc="04090003" w:tentative="1">
+      <w:start w:val="1"/>
+      <w:numFmt w:val="bullet"/>
+      <w:lvlText w:val="o"/>
+      <w:lvlJc w:val="left"/>
+      <w:pPr>
+        <w:ind w:left="1440" w:hanging="360"/>
+      </w:pPr>
+      <w:rPr>
+        <w:rFonts w:ascii="Courier New" w:hAnsi="Courier New" w:cs="Courier New" w:hint="default"/>
+      </w:rPr>
+    </w:lvl>
+    <w:lvl w:ilvl="2" w:tplc="04090005" w:tentative="1">
+      <w:start w:val="1"/>
+      <w:numFmt w:val="bullet"/>
+      <w:lvlText w:val=""/>
+      <w:lvlJc w:val="left"/>
+      <w:pPr>
+        <w:ind w:left="2160" w:hanging="360"/>
+      </w:pPr>
+      <w:rPr>
+        <w:rFonts w:ascii="Wingdings" w:hAnsi="Wingdings" w:hint="default"/>
+      </w:rPr>
+    </w:lvl>
+    <w:lvl w:ilvl="3" w:tplc="04090001" w:tentative="1">
+      <w:start w:val="1"/>
+      <w:numFmt w:val="bullet"/>
+      <w:lvlText w:val=""/>
+      <w:lvlJc w:val="left"/>
+      <w:pPr>
+        <w:ind w:left="2880" w:hanging="360"/>
+      </w:pPr>
+      <w:rPr>
+        <w:rFonts w:ascii="Symbol" w:hAnsi="Symbol" w:hint="default"/>
+      </w:rPr>
+    </w:lvl>
+    <w:lvl w:ilvl="4" w:tplc="04090003" w:tentative="1">
+      <w:start w:val="1"/>
+      <w:numFmt w:val="bullet"/>
+      <w:lvlText w:val="o"/>
+      <w:lvlJc w:val="left"/>
+      <w:pPr>
+        <w:ind w:left="3600" w:hanging="360"/>
+      </w:pPr>
+      <w:rPr>
+        <w:rFonts w:ascii="Courier New" w:hAnsi="Courier New" w:cs="Courier New" w:hint="default"/>
+      </w:rPr>
+    </w:lvl>
+    <w:lvl w:ilvl="5" w:tplc="04090005" w:tentative="1">
+      <w:start w:val="1"/>
+      <w:numFmt w:val="bullet"/>
+      <w:lvlText w:val=""/>
+      <w:lvlJc w:val="left"/>
+      <w:pPr>
+        <w:ind w:left="4320" w:hanging="360"/>
+      </w:pPr>
+      <w:rPr>
+        <w:rFonts w:ascii="Wingdings" w:hAnsi="Wingdings" w:hint="default"/>
+      </w:rPr>
+    </w:lvl>
+    <w:lvl w:ilvl="6" w:tplc="04090001" w:tentative="1">
+      <w:start w:val="1"/>
+      <w:numFmt w:val="bullet"/>
+      <w:lvlText w:val=""/>
+      <w:lvlJc w:val="left"/>
+      <w:pPr>
+        <w:ind w:left="5040" w:hanging="360"/>
+      </w:pPr>
+      <w:rPr>
+        <w:rFonts w:ascii="Symbol" w:hAnsi="Symbol" w:hint="default"/>
+      </w:rPr>
+    </w:lvl>
+    <w:lvl w:ilvl="7" w:tplc="04090003" w:tentative="1">
+      <w:start w:val="1"/>
+      <w:numFmt w:val="bullet"/>
+      <w:lvlText w:val="o"/>
+      <w:lvlJc w:val="left"/>
+      <w:pPr>
+        <w:ind w:left="5760" w:hanging="360"/>
+      </w:pPr>
+      <w:rPr>
+        <w:rFonts w:ascii="Courier New" w:hAnsi="Courier New" w:cs="Courier New" w:hint="default"/>
+      </w:rPr>
+    </w:lvl>
+    <w:lvl w:ilvl="8" w:tplc="04090005" w:tentative="1">
+      <w:start w:val="1"/>
+      <w:numFmt w:val="bullet"/>
+      <w:lvlText w:val=""/>
+      <w:lvlJc w:val="left"/>
+      <w:pPr>
+        <w:ind w:left="6480" w:hanging="360"/>
+      </w:pPr>
+      <w:rPr>
+        <w:rFonts w:ascii="Wingdings" w:hAnsi="Wingdings" w:hint="default"/>
+      </w:rPr>
+    </w:lvl>
+  </w:abstractNum>
+  <w:abstractNum w:abstractNumId="4" w15:restartNumberingAfterBreak="0">
     <w:nsid w:val="468D4FD3"/>
     <w:multiLevelType w:val="hybridMultilevel"/>
     <w:tmpl w:val="386267A4"/>
@@ -2815,7 +3835,7 @@
       </w:rPr>
     </w:lvl>
   </w:abstractNum>
-  <w:abstractNum w:abstractNumId="3" w15:restartNumberingAfterBreak="0">
+  <w:abstractNum w:abstractNumId="5" w15:restartNumberingAfterBreak="0">
     <w:nsid w:val="4CB73B9E"/>
     <w:multiLevelType w:val="hybridMultilevel"/>
     <w:tmpl w:val="6F7EC8FC"/>
@@ -2904,7 +3924,7 @@
       </w:pPr>
     </w:lvl>
   </w:abstractNum>
-  <w:abstractNum w:abstractNumId="4" w15:restartNumberingAfterBreak="0">
+  <w:abstractNum w:abstractNumId="6" w15:restartNumberingAfterBreak="0">
     <w:nsid w:val="5E2E43E9"/>
     <w:multiLevelType w:val="hybridMultilevel"/>
     <w:tmpl w:val="29A6503A"/>
@@ -3017,7 +4037,7 @@
       </w:rPr>
     </w:lvl>
   </w:abstractNum>
-  <w:abstractNum w:abstractNumId="5" w15:restartNumberingAfterBreak="0">
+  <w:abstractNum w:abstractNumId="7" w15:restartNumberingAfterBreak="0">
     <w:nsid w:val="5F0C20FA"/>
     <w:multiLevelType w:val="hybridMultilevel"/>
     <w:tmpl w:val="7A188522"/>
@@ -3106,7 +4126,7 @@
       </w:pPr>
     </w:lvl>
   </w:abstractNum>
-  <w:abstractNum w:abstractNumId="6" w15:restartNumberingAfterBreak="0">
+  <w:abstractNum w:abstractNumId="8" w15:restartNumberingAfterBreak="0">
     <w:nsid w:val="66825BEB"/>
     <w:multiLevelType w:val="hybridMultilevel"/>
     <w:tmpl w:val="36A49B38"/>
@@ -3195,7 +4215,7 @@
       </w:pPr>
     </w:lvl>
   </w:abstractNum>
-  <w:abstractNum w:abstractNumId="7" w15:restartNumberingAfterBreak="0">
+  <w:abstractNum w:abstractNumId="9" w15:restartNumberingAfterBreak="0">
     <w:nsid w:val="71004ADB"/>
     <w:multiLevelType w:val="hybridMultilevel"/>
     <w:tmpl w:val="64A2257E"/>
@@ -3309,28 +4329,34 @@
     </w:lvl>
   </w:abstractNum>
   <w:num w:numId="1" w16cid:durableId="1452942689">
+    <w:abstractNumId w:val="7"/>
+  </w:num>
+  <w:num w:numId="2" w16cid:durableId="2132892544">
+    <w:abstractNumId w:val="9"/>
+  </w:num>
+  <w:num w:numId="3" w16cid:durableId="147718294">
     <w:abstractNumId w:val="5"/>
   </w:num>
-  <w:num w:numId="2" w16cid:durableId="2132892544">
-    <w:abstractNumId w:val="7"/>
+  <w:num w:numId="4" w16cid:durableId="41293343">
+    <w:abstractNumId w:val="4"/>
   </w:num>
-  <w:num w:numId="3" w16cid:durableId="147718294">
+  <w:num w:numId="5" w16cid:durableId="661855557">
+    <w:abstractNumId w:val="8"/>
+  </w:num>
+  <w:num w:numId="6" w16cid:durableId="1551726032">
+    <w:abstractNumId w:val="1"/>
+  </w:num>
+  <w:num w:numId="7" w16cid:durableId="1451894079">
+    <w:abstractNumId w:val="2"/>
+  </w:num>
+  <w:num w:numId="8" w16cid:durableId="1245844896">
+    <w:abstractNumId w:val="6"/>
+  </w:num>
+  <w:num w:numId="9" w16cid:durableId="172765237">
     <w:abstractNumId w:val="3"/>
   </w:num>
-  <w:num w:numId="4" w16cid:durableId="41293343">
-    <w:abstractNumId w:val="2"/>
-  </w:num>
-  <w:num w:numId="5" w16cid:durableId="661855557">
-    <w:abstractNumId w:val="6"/>
-  </w:num>
-  <w:num w:numId="6" w16cid:durableId="1551726032">
+  <w:num w:numId="10" w16cid:durableId="2022585944">
     <w:abstractNumId w:val="0"/>
-  </w:num>
-  <w:num w:numId="7" w16cid:durableId="1451894079">
-    <w:abstractNumId w:val="1"/>
-  </w:num>
-  <w:num w:numId="8" w16cid:durableId="1245844896">
-    <w:abstractNumId w:val="4"/>
   </w:num>
 </w:numbering>
 </file>
@@ -3739,6 +4765,7 @@
   <w:style w:type="character" w:default="1" w:styleId="DefaultParagraphFont">
     <w:name w:val="Default Paragraph Font"/>
     <w:uiPriority w:val="1"/>
+    <w:semiHidden/>
     <w:unhideWhenUsed/>
   </w:style>
   <w:style w:type="table" w:default="1" w:styleId="TableNormal">

</xml_diff>